<commit_message>
tìm hiểu về bug
</commit_message>
<xml_diff>
--- a/Noi_Dung.docx
+++ b/Noi_Dung.docx
@@ -3514,6 +3514,9 @@
         </mc:AlternateContent>
       </w:r>
       <w:r>
+        <w:rPr>
+          <w:noProof/>
+        </w:rPr>
         <w:drawing>
           <wp:inline distT="0" distB="0" distL="0" distR="0" wp14:anchorId="38529E07" wp14:editId="1940383B">
             <wp:extent cx="1160890" cy="2894275"/>
@@ -3639,10 +3642,7 @@
         <w:pStyle w:val="Heading3"/>
       </w:pPr>
       <w:r>
-        <w:t>3.</w:t>
-      </w:r>
-      <w:r>
-        <w:t>3 Write testcase</w:t>
+        <w:t>3.3 Write testcase</w:t>
       </w:r>
     </w:p>
     <w:p>
@@ -3960,6 +3960,9 @@
     </w:p>
     <w:p>
       <w:r>
+        <w:rPr>
+          <w:noProof/>
+        </w:rPr>
         <w:drawing>
           <wp:inline distT="0" distB="0" distL="0" distR="0" wp14:anchorId="68634BAB" wp14:editId="68903A5D">
             <wp:extent cx="3670775" cy="2599600"/>
@@ -4356,10 +4359,7 @@
               </w:numPr>
             </w:pPr>
             <w:r>
-              <w:t>Clic</w:t>
-            </w:r>
-            <w:r>
-              <w:t>k button Sign in</w:t>
+              <w:t>Click button Sign in</w:t>
             </w:r>
           </w:p>
         </w:tc>
@@ -4720,13 +4720,1075 @@
       <w:r>
         <w:t xml:space="preserve">- cần chuẩn bị testcase cho các case phi chức năng </w:t>
       </w:r>
+      <w:r>
+        <w:tab/>
+      </w:r>
+    </w:p>
+    <w:p>
+      <w:pPr>
+        <w:pStyle w:val="Heading1"/>
+        <w:rPr>
+          <w:b/>
+          <w:bCs/>
+        </w:rPr>
+      </w:pPr>
+      <w:r>
+        <w:t xml:space="preserve">PP11: </w:t>
+      </w:r>
+      <w:r>
+        <w:rPr>
+          <w:b/>
+          <w:bCs/>
+        </w:rPr>
+        <w:t>quality</w:t>
+      </w:r>
+      <w:r>
+        <w:rPr>
+          <w:b/>
+          <w:bCs/>
+        </w:rPr>
+        <w:t xml:space="preserve"> bug report</w:t>
+      </w:r>
+    </w:p>
+    <w:p>
+      <w:pPr>
+        <w:pStyle w:val="Heading2"/>
+      </w:pPr>
+      <w:r>
+        <w:t>1. Một vào thuật ngữ về lỗi phần mềm</w:t>
+      </w:r>
+    </w:p>
+    <w:p>
+      <w:r>
+        <w:t>- error / mistake (lỗi): là hành động của con người dẫn đến kết quả sai</w:t>
+      </w:r>
+    </w:p>
+    <w:p>
+      <w:r>
+        <w:t>- defect / bug / fault (lỗi, sai sót): sự hiện diện của lỗi tại</w:t>
+      </w:r>
+      <w:r>
+        <w:t xml:space="preserve"> thời điểm thực thi phần mềm</w:t>
+      </w:r>
+    </w:p>
+    <w:p>
+      <w:r>
+        <w:t>- failure (thất bại): sự khác biệt giữa kết quả thực tế và kết quả mong đợi</w:t>
+      </w:r>
+    </w:p>
+    <w:p>
+      <w:r>
+        <w:t xml:space="preserve">=&gt; tóm lại: con người gây ra error, mistake trong tài liệu, code… =&gt; dẫn đến có bug, defect, fault trong phần mềm =&gt; software bị failure </w:t>
+      </w:r>
+    </w:p>
+    <w:p>
+      <w:pPr>
+        <w:pStyle w:val="Heading2"/>
+      </w:pPr>
+      <w:r>
+        <w:t>2. các loại lỗi</w:t>
+      </w:r>
+    </w:p>
+    <w:p>
+      <w:r>
+        <w:t>1. functional bug – lỗi nghiệp vụ chức năng</w:t>
+      </w:r>
+    </w:p>
+    <w:p>
+      <w:r>
+        <w:t>2. visual – lỗi giao diện ( bị biến dạng, lệch)</w:t>
+      </w:r>
+    </w:p>
+    <w:p>
+      <w:r>
+        <w:lastRenderedPageBreak/>
+        <w:t>3. content – lỗi đánh máy, ngữ pháp và lỗi bản địa trong văn bản</w:t>
+      </w:r>
+    </w:p>
+    <w:p>
+      <w:r>
+        <w:t>4. performance – hệ thống chậm treo</w:t>
+      </w:r>
+    </w:p>
+    <w:p>
+      <w:r>
+        <w:t>5. crash – hệ thống thoát (tắt) đột ngột</w:t>
+      </w:r>
+    </w:p>
+    <w:p>
+      <w:pPr>
+        <w:pStyle w:val="Heading3"/>
+      </w:pPr>
+      <w:r>
+        <w:t>2.1 functional bug</w:t>
+      </w:r>
+    </w:p>
+    <w:p>
+      <w:r>
+        <w:t>Là các lỗi về luồng làm việc khi ứng dụng làm việc không theo thiết kế. Các lỗi này gây nên sự khác biệt giữa kết quả thực tế và kết quả mong đợi của hệ thống.</w:t>
+      </w:r>
+    </w:p>
+    <w:p>
+      <w:r>
+        <w:t xml:space="preserve">Vd: </w:t>
+      </w:r>
+    </w:p>
+    <w:p>
+      <w:r>
+        <w:t>- link bị lỗi,</w:t>
+      </w:r>
+    </w:p>
+    <w:p>
+      <w:r>
+        <w:t>- search and filters trả ra kết quả sai</w:t>
+      </w:r>
+    </w:p>
+    <w:p>
+      <w:r>
+        <w:t>- button không hoạt động</w:t>
+      </w:r>
+    </w:p>
+    <w:p>
+      <w:r>
+        <w:t>- kết quả tính toán bị sai</w:t>
+      </w:r>
+    </w:p>
+    <w:p>
+      <w:pPr>
+        <w:pStyle w:val="Heading3"/>
+      </w:pPr>
+      <w:r>
+        <w:t>2.2 visual</w:t>
+      </w:r>
+    </w:p>
+    <w:p>
+      <w:r>
+        <w:t>Các lỗi ảnh hưởng đến giao diện như thiếu element hoặc ảnh trên môt trang</w:t>
+      </w:r>
+    </w:p>
+    <w:p>
+      <w:r>
+        <w:t>Vd:</w:t>
+      </w:r>
+    </w:p>
+    <w:p>
+      <w:r>
+        <w:t>- các element hoặc nội dung chưa được căn chỉnh</w:t>
+      </w:r>
+    </w:p>
+    <w:p>
+      <w:r>
+        <w:t>- content bị tràn ra ngoài khung</w:t>
+      </w:r>
+    </w:p>
+    <w:p>
+      <w:r>
+        <w:t>- màu sắc trên một link, button hoặc menu không đồng nhất</w:t>
+      </w:r>
+    </w:p>
+    <w:p>
+      <w:r>
+        <w:t>- thiếu ảnh</w:t>
+      </w:r>
+    </w:p>
+    <w:p>
+      <w:pPr>
+        <w:pStyle w:val="Heading3"/>
+      </w:pPr>
+      <w:r>
+        <w:t xml:space="preserve">2.3 content </w:t>
+      </w:r>
+    </w:p>
+    <w:p>
+      <w:r>
+        <w:t>Các lỗi nội dung ảnh hưởng đến văn bản của một trang như: đánh vần, ngữ pháp, và lỗi bản địa</w:t>
+      </w:r>
+    </w:p>
+    <w:p>
+      <w:r>
+        <w:t>Vd:</w:t>
+      </w:r>
+    </w:p>
+    <w:p>
+      <w:r>
+        <w:t>- lỗi bản địa: từ sai được sử dụng</w:t>
+      </w:r>
+    </w:p>
+    <w:p>
+      <w:r>
+        <w:t>- spelling and capitalization error such as uTEuT</w:t>
+      </w:r>
+    </w:p>
+    <w:p>
+      <w:r>
+        <w:t>- lỗi đánh vần viết hoa: devPrO</w:t>
+      </w:r>
+    </w:p>
+    <w:p>
+      <w:r>
+        <w:t>- dấu câu được sử dụng sai trong văn bản (. , : ; ‘ “)</w:t>
+      </w:r>
+    </w:p>
+    <w:p>
+      <w:pPr>
+        <w:pStyle w:val="Heading3"/>
+      </w:pPr>
+      <w:r>
+        <w:t>2.4</w:t>
+      </w:r>
+      <w:r>
+        <w:t xml:space="preserve"> Performance</w:t>
+      </w:r>
+    </w:p>
+    <w:p>
+      <w:r>
+        <w:t xml:space="preserve"> </w:t>
+      </w:r>
+      <w:r>
+        <w:t>Các tính năng mất nhiều thời gian để tải hơn mức cần thiết hoặc điều hướng chậm trong ứng dụng</w:t>
+      </w:r>
+    </w:p>
+    <w:p>
+      <w:r>
+        <w:t>Ví dụ:</w:t>
+      </w:r>
+    </w:p>
+    <w:p>
+      <w:r>
+        <w:t>- ứng dụng phản ứng chậm khi điều hướng trong suốt các tính năng</w:t>
+      </w:r>
+    </w:p>
+    <w:p>
+      <w:r>
+        <w:t>- ứng dụng hoặc trang mất quá nhiều thời gian để tải</w:t>
+      </w:r>
+    </w:p>
+    <w:p>
+      <w:r>
+        <w:lastRenderedPageBreak/>
+        <w:t>- ứng dụng đóng băng hoặc không phản hồi</w:t>
+      </w:r>
+    </w:p>
+    <w:p>
+      <w:pPr>
+        <w:pStyle w:val="Heading3"/>
+      </w:pPr>
+      <w:r>
+        <w:t>2.5 Crash</w:t>
+      </w:r>
+    </w:p>
+    <w:p>
+      <w:r>
+        <w:t>ứng dụng bị thoát hoặc đóng lại không như mong đợi khi sử dụng các tính năng</w:t>
+      </w:r>
+    </w:p>
+    <w:p>
+      <w:r>
+        <w:t>ví dụ:</w:t>
+      </w:r>
+    </w:p>
+    <w:p>
+      <w:r>
+        <w:t>- trang web bị treo và không phản hồi, cuối cùng dẫn đến lỗi hoặc đóng trình duyệt</w:t>
+      </w:r>
+    </w:p>
+    <w:p>
+      <w:r>
+        <w:t>- máy tính - ứng dụng đóng băng thiết bị, treo thời gian dài hoặc đóng băng đột ngột</w:t>
+      </w:r>
+    </w:p>
+    <w:p>
+      <w:r>
+        <w:t>- điện thoại di động - ứng dụng đóng đột ngột do lỗi</w:t>
+      </w:r>
+    </w:p>
+    <w:p>
+      <w:r>
+        <w:t>3. Nguồn gốc và cách khắc phục lỗi</w:t>
+      </w:r>
+    </w:p>
+    <w:p>
+      <w:r>
+        <w:drawing>
+          <wp:inline distT="0" distB="0" distL="0" distR="0" wp14:anchorId="211C3D69" wp14:editId="1377AFB2">
+            <wp:extent cx="5086350" cy="3648075"/>
+            <wp:effectExtent l="0" t="0" r="0" b="9525"/>
+            <wp:docPr id="142" name="Google Shape;142;p18"/>
+            <wp:cNvGraphicFramePr/>
+            <a:graphic xmlns:a="http://schemas.openxmlformats.org/drawingml/2006/main">
+              <a:graphicData uri="http://schemas.openxmlformats.org/drawingml/2006/picture">
+                <pic:pic xmlns:pic="http://schemas.openxmlformats.org/drawingml/2006/picture">
+                  <pic:nvPicPr>
+                    <pic:cNvPr id="142" name="Google Shape;142;p18"/>
+                    <pic:cNvPicPr preferRelativeResize="0"/>
+                  </pic:nvPicPr>
+                  <pic:blipFill>
+                    <a:blip r:embed="rId14">
+                      <a:alphaModFix/>
+                    </a:blip>
+                    <a:stretch>
+                      <a:fillRect/>
+                    </a:stretch>
+                  </pic:blipFill>
+                  <pic:spPr>
+                    <a:xfrm>
+                      <a:off x="0" y="0"/>
+                      <a:ext cx="5086350" cy="3648075"/>
+                    </a:xfrm>
+                    <a:prstGeom prst="rect">
+                      <a:avLst/>
+                    </a:prstGeom>
+                    <a:noFill/>
+                    <a:ln>
+                      <a:noFill/>
+                    </a:ln>
+                  </pic:spPr>
+                </pic:pic>
+              </a:graphicData>
+            </a:graphic>
+          </wp:inline>
+        </w:drawing>
+      </w:r>
+    </w:p>
+    <w:p>
+      <w:r>
+        <w:t>- requirement 1: yêu cầu chính xác -&gt; thiết kế đáp ứng yêu cầu -&gt;xây dựng để đáp ứng thiết kế -&gt;sản phẩm làm việc như mong đợi</w:t>
+      </w:r>
+    </w:p>
+    <w:p>
+      <w:r>
+        <w:t>-&gt;các thuộc tính của functional và non-functional chính xác và được bàn giao</w:t>
+      </w:r>
+    </w:p>
+    <w:p>
+      <w:r>
+        <w:t>- requirement 2:yêu cầu chính xác -&gt; thiết kế đáp ứng yêu cầu -&gt; sai lầm trong xây dựng -&gt; sản phẩm có lỗi trong đó</w:t>
+      </w:r>
+    </w:p>
+    <w:p>
+      <w:r>
+        <w:t>- requirement 3: yêu cầu chính xác -&gt; sai lầm trong thiết kế -&gt; xây dựng để đáp ứng thiết kế -&gt; sản phẩm có lỗ hổng thiết kế</w:t>
+      </w:r>
+    </w:p>
+    <w:p>
+      <w:r>
+        <w:t xml:space="preserve">- requirement 4: sai lầm trong yêu cầu -&gt;thiết kế đáp ứng yêu cầu -&gt; xây dựng để đáp ứng thiết kế  -&gt; </w:t>
+      </w:r>
+      <w:r>
+        <w:t>sai sản phẩm bàn giao</w:t>
+      </w:r>
+    </w:p>
+    <w:p>
+      <w:pPr>
+        <w:pStyle w:val="Heading2"/>
+      </w:pPr>
+      <w:r>
+        <w:lastRenderedPageBreak/>
+        <w:t>3. vòng đời của bug</w:t>
+      </w:r>
+    </w:p>
+    <w:p>
+      <w:r>
+        <w:drawing>
+          <wp:inline distT="0" distB="0" distL="0" distR="0" wp14:anchorId="3ECE1F3E" wp14:editId="19947093">
+            <wp:extent cx="5943600" cy="4069715"/>
+            <wp:effectExtent l="0" t="0" r="0" b="6985"/>
+            <wp:docPr id="149" name="Google Shape;149;p19"/>
+            <wp:cNvGraphicFramePr/>
+            <a:graphic xmlns:a="http://schemas.openxmlformats.org/drawingml/2006/main">
+              <a:graphicData uri="http://schemas.openxmlformats.org/drawingml/2006/picture">
+                <pic:pic xmlns:pic="http://schemas.openxmlformats.org/drawingml/2006/picture">
+                  <pic:nvPicPr>
+                    <pic:cNvPr id="149" name="Google Shape;149;p19"/>
+                    <pic:cNvPicPr preferRelativeResize="0"/>
+                  </pic:nvPicPr>
+                  <pic:blipFill>
+                    <a:blip r:embed="rId15">
+                      <a:alphaModFix/>
+                    </a:blip>
+                    <a:stretch>
+                      <a:fillRect/>
+                    </a:stretch>
+                  </pic:blipFill>
+                  <pic:spPr>
+                    <a:xfrm>
+                      <a:off x="0" y="0"/>
+                      <a:ext cx="5943600" cy="4069715"/>
+                    </a:xfrm>
+                    <a:prstGeom prst="rect">
+                      <a:avLst/>
+                    </a:prstGeom>
+                    <a:noFill/>
+                    <a:ln>
+                      <a:noFill/>
+                    </a:ln>
+                  </pic:spPr>
+                </pic:pic>
+              </a:graphicData>
+            </a:graphic>
+          </wp:inline>
+        </w:drawing>
+      </w:r>
+    </w:p>
+    <w:p>
+      <w:r>
+        <w:t xml:space="preserve">1. tester tìm ra defect </w:t>
+      </w:r>
+    </w:p>
+    <w:p>
+      <w:r>
+        <w:t>2. chuyển trạng thái: status = new</w:t>
+      </w:r>
+    </w:p>
+    <w:p>
+      <w:r>
+        <w:t xml:space="preserve">3. dev, tester cùng phân tích defect </w:t>
+      </w:r>
+    </w:p>
+    <w:p>
+      <w:r>
+        <w:t xml:space="preserve">4. </w:t>
+      </w:r>
+      <w:r>
+        <w:t>xem nó có phả</w:t>
+      </w:r>
+      <w:r>
+        <w:t xml:space="preserve">i là lỗi hợp lệ </w:t>
+      </w:r>
+      <w:r>
+        <w:t>không ( khi k tìm dc tiếng nói chung thì testlead và PM sẽ giải đưa ra kết luận)</w:t>
+      </w:r>
+      <w:r>
+        <w:t>?</w:t>
+      </w:r>
+    </w:p>
+    <w:p>
+      <w:r>
+        <w:t xml:space="preserve">5. (No) chuyển trạng thái từ chối: status= rejected </w:t>
+      </w:r>
+    </w:p>
+    <w:p>
+      <w:r>
+        <w:t>6. (Yes)  nó có nằm trong phạm vi của dự án không?</w:t>
+      </w:r>
+    </w:p>
+    <w:p>
+      <w:r>
+        <w:t>7. (No) chuyển trạng thái hoãn lại: status = deffered</w:t>
+      </w:r>
+    </w:p>
+    <w:p>
+      <w:r>
+        <w:t>8. (Yes) nó đã xuất hiện trước đó chưa</w:t>
+      </w:r>
+    </w:p>
+    <w:p>
+      <w:r>
+        <w:t>9. (Yes) chuyển trạng thái là nhân đôi: status= duplicate</w:t>
+      </w:r>
+    </w:p>
+    <w:p>
+      <w:r>
+        <w:t xml:space="preserve">10.(No) </w:t>
+      </w:r>
+      <w:r>
+        <w:tab/>
+        <w:t>dev bắt đầu sửa, chuyển trạng thái là trong tiến trình: status= in progress</w:t>
+      </w:r>
+    </w:p>
+    <w:p>
+      <w:r>
+        <w:t>11. dev fix xong, chuyển trạng thái là đã fix: status = fixed</w:t>
+      </w:r>
+    </w:p>
+    <w:p>
+      <w:r>
+        <w:t>12. tester tiến hành kiểm thử lại code</w:t>
+      </w:r>
+    </w:p>
+    <w:p>
+      <w:r>
+        <w:t xml:space="preserve">13. xem code đã sửa đã pass hay chưa? </w:t>
+      </w:r>
+    </w:p>
+    <w:p>
+      <w:r>
+        <w:lastRenderedPageBreak/>
+        <w:t>14.( Yes) đã pass, chuyển trạng thái là đã đóng: status= closed</w:t>
+      </w:r>
+    </w:p>
+    <w:p>
+      <w:r>
+        <w:t>15. (no) không pass, chuyển trạng thái là mở lại: status= re-open (chuyển đến bước 10 và tiến hành sửa lại)</w:t>
+      </w:r>
+    </w:p>
+    <w:p>
+      <w:pPr>
+        <w:pStyle w:val="Heading2"/>
+      </w:pPr>
+      <w:r>
+        <w:t>4.</w:t>
+      </w:r>
+      <w:r>
+        <w:t xml:space="preserve"> Nội dung log bug</w:t>
+      </w:r>
+    </w:p>
+    <w:p>
+      <w:r>
+        <w:rPr>
+          <w:noProof/>
+        </w:rPr>
+        <mc:AlternateContent>
+          <mc:Choice Requires="wps">
+            <w:drawing>
+              <wp:anchor distT="0" distB="0" distL="114300" distR="114300" simplePos="0" relativeHeight="251687936" behindDoc="0" locked="0" layoutInCell="1" allowOverlap="1" wp14:anchorId="33E08671" wp14:editId="47925D57">
+                <wp:simplePos x="0" y="0"/>
+                <wp:positionH relativeFrom="column">
+                  <wp:posOffset>1990725</wp:posOffset>
+                </wp:positionH>
+                <wp:positionV relativeFrom="paragraph">
+                  <wp:posOffset>8255</wp:posOffset>
+                </wp:positionV>
+                <wp:extent cx="4305300" cy="2085975"/>
+                <wp:effectExtent l="0" t="0" r="19050" b="28575"/>
+                <wp:wrapNone/>
+                <wp:docPr id="6" name="Rounded Rectangle 6"/>
+                <wp:cNvGraphicFramePr/>
+                <a:graphic xmlns:a="http://schemas.openxmlformats.org/drawingml/2006/main">
+                  <a:graphicData uri="http://schemas.microsoft.com/office/word/2010/wordprocessingShape">
+                    <wps:wsp>
+                      <wps:cNvSpPr/>
+                      <wps:spPr>
+                        <a:xfrm>
+                          <a:off x="0" y="0"/>
+                          <a:ext cx="4305300" cy="2085975"/>
+                        </a:xfrm>
+                        <a:prstGeom prst="roundRect">
+                          <a:avLst/>
+                        </a:prstGeom>
+                      </wps:spPr>
+                      <wps:style>
+                        <a:lnRef idx="2">
+                          <a:schemeClr val="accent1">
+                            <a:shade val="50000"/>
+                          </a:schemeClr>
+                        </a:lnRef>
+                        <a:fillRef idx="1">
+                          <a:schemeClr val="accent1"/>
+                        </a:fillRef>
+                        <a:effectRef idx="0">
+                          <a:schemeClr val="accent1"/>
+                        </a:effectRef>
+                        <a:fontRef idx="minor">
+                          <a:schemeClr val="lt1"/>
+                        </a:fontRef>
+                      </wps:style>
+                      <wps:txbx>
+                        <w:txbxContent>
+                          <w:p>
+                            <w:pPr>
+                              <w:spacing w:line="240" w:lineRule="auto"/>
+                            </w:pPr>
+                            <w:r>
+                              <w:t>Report khác:</w:t>
+                            </w:r>
+                          </w:p>
+                          <w:p>
+                            <w:pPr>
+                              <w:spacing w:line="240" w:lineRule="auto"/>
+                            </w:pPr>
+                            <w:r>
+                              <w:t>- date:</w:t>
+                            </w:r>
+                          </w:p>
+                          <w:p>
+                            <w:pPr>
+                              <w:spacing w:line="240" w:lineRule="auto"/>
+                            </w:pPr>
+                            <w:r>
+                              <w:t>- assigned to:</w:t>
+                            </w:r>
+                          </w:p>
+                          <w:p>
+                            <w:pPr>
+                              <w:spacing w:line="240" w:lineRule="auto"/>
+                            </w:pPr>
+                            <w:r>
+                              <w:t>- status</w:t>
+                            </w:r>
+                          </w:p>
+                          <w:p>
+                            <w:pPr>
+                              <w:spacing w:line="240" w:lineRule="auto"/>
+                            </w:pPr>
+                            <w:r>
+                              <w:t>- title</w:t>
+                            </w:r>
+                          </w:p>
+                          <w:p>
+                            <w:pPr>
+                              <w:spacing w:line="240" w:lineRule="auto"/>
+                            </w:pPr>
+                            <w:r>
+                              <w:t>- description/ summary:</w:t>
+                            </w:r>
+                          </w:p>
+                          <w:p>
+                            <w:pPr>
+                              <w:spacing w:line="240" w:lineRule="auto"/>
+                            </w:pPr>
+                            <w:r>
+                              <w:t>- enviroments</w:t>
+                            </w:r>
+                          </w:p>
+                        </w:txbxContent>
+                      </wps:txbx>
+                      <wps:bodyPr rot="0" spcFirstLastPara="0" vertOverflow="overflow" horzOverflow="overflow" vert="horz" wrap="square" lIns="91440" tIns="45720" rIns="91440" bIns="45720" numCol="1" spcCol="0" rtlCol="0" fromWordArt="0" anchor="ctr" anchorCtr="0" forceAA="0" compatLnSpc="1">
+                        <a:prstTxWarp prst="textNoShape">
+                          <a:avLst/>
+                        </a:prstTxWarp>
+                        <a:noAutofit/>
+                      </wps:bodyPr>
+                    </wps:wsp>
+                  </a:graphicData>
+                </a:graphic>
+                <wp14:sizeRelV relativeFrom="margin">
+                  <wp14:pctHeight>0</wp14:pctHeight>
+                </wp14:sizeRelV>
+              </wp:anchor>
+            </w:drawing>
+          </mc:Choice>
+          <mc:Fallback>
+            <w:pict>
+              <v:roundrect w14:anchorId="33E08671" id="Rounded Rectangle 6" o:spid="_x0000_s1036" style="position:absolute;margin-left:156.75pt;margin-top:.65pt;width:339pt;height:164.25pt;z-index:251687936;visibility:visible;mso-wrap-style:square;mso-height-percent:0;mso-wrap-distance-left:9pt;mso-wrap-distance-top:0;mso-wrap-distance-right:9pt;mso-wrap-distance-bottom:0;mso-position-horizontal:absolute;mso-position-horizontal-relative:text;mso-position-vertical:absolute;mso-position-vertical-relative:text;mso-height-percent:0;mso-height-relative:margin;v-text-anchor:middle" arcsize="10923f" o:gfxdata="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" fillcolor="#5b9bd5 [3204]" strokecolor="#1f4d78 [1604]" strokeweight="1pt">
+                <v:stroke joinstyle="miter"/>
+                <v:textbox>
+                  <w:txbxContent>
+                    <w:p>
+                      <w:pPr>
+                        <w:spacing w:line="240" w:lineRule="auto"/>
+                      </w:pPr>
+                      <w:r>
+                        <w:t>Report khác:</w:t>
+                      </w:r>
+                    </w:p>
+                    <w:p>
+                      <w:pPr>
+                        <w:spacing w:line="240" w:lineRule="auto"/>
+                      </w:pPr>
+                      <w:r>
+                        <w:t>- date:</w:t>
+                      </w:r>
+                    </w:p>
+                    <w:p>
+                      <w:pPr>
+                        <w:spacing w:line="240" w:lineRule="auto"/>
+                      </w:pPr>
+                      <w:r>
+                        <w:t>- assigned to:</w:t>
+                      </w:r>
+                    </w:p>
+                    <w:p>
+                      <w:pPr>
+                        <w:spacing w:line="240" w:lineRule="auto"/>
+                      </w:pPr>
+                      <w:r>
+                        <w:t>- status</w:t>
+                      </w:r>
+                    </w:p>
+                    <w:p>
+                      <w:pPr>
+                        <w:spacing w:line="240" w:lineRule="auto"/>
+                      </w:pPr>
+                      <w:r>
+                        <w:t>- title</w:t>
+                      </w:r>
+                    </w:p>
+                    <w:p>
+                      <w:pPr>
+                        <w:spacing w:line="240" w:lineRule="auto"/>
+                      </w:pPr>
+                      <w:r>
+                        <w:t>- description/ summary:</w:t>
+                      </w:r>
+                    </w:p>
+                    <w:p>
+                      <w:pPr>
+                        <w:spacing w:line="240" w:lineRule="auto"/>
+                      </w:pPr>
+                      <w:r>
+                        <w:t>- enviroments</w:t>
+                      </w:r>
+                    </w:p>
+                  </w:txbxContent>
+                </v:textbox>
+              </v:roundrect>
+            </w:pict>
+          </mc:Fallback>
+        </mc:AlternateContent>
+      </w:r>
+      <w:r>
+        <w:rPr>
+          <w:noProof/>
+        </w:rPr>
+        <mc:AlternateContent>
+          <mc:Choice Requires="wps">
+            <w:drawing>
+              <wp:anchor distT="0" distB="0" distL="114300" distR="114300" simplePos="0" relativeHeight="251688960" behindDoc="0" locked="0" layoutInCell="1" allowOverlap="1" wp14:anchorId="62BE1FB9" wp14:editId="32D3DA2B">
+                <wp:simplePos x="0" y="0"/>
+                <wp:positionH relativeFrom="column">
+                  <wp:posOffset>3771900</wp:posOffset>
+                </wp:positionH>
+                <wp:positionV relativeFrom="paragraph">
+                  <wp:posOffset>236855</wp:posOffset>
+                </wp:positionV>
+                <wp:extent cx="2457450" cy="1809750"/>
+                <wp:effectExtent l="0" t="0" r="19050" b="19050"/>
+                <wp:wrapNone/>
+                <wp:docPr id="7" name="Text Box 7"/>
+                <wp:cNvGraphicFramePr/>
+                <a:graphic xmlns:a="http://schemas.openxmlformats.org/drawingml/2006/main">
+                  <a:graphicData uri="http://schemas.microsoft.com/office/word/2010/wordprocessingShape">
+                    <wps:wsp>
+                      <wps:cNvSpPr txBox="1"/>
+                      <wps:spPr>
+                        <a:xfrm>
+                          <a:off x="0" y="0"/>
+                          <a:ext cx="2457450" cy="1809750"/>
+                        </a:xfrm>
+                        <a:prstGeom prst="rect">
+                          <a:avLst/>
+                        </a:prstGeom>
+                        <a:ln/>
+                      </wps:spPr>
+                      <wps:style>
+                        <a:lnRef idx="2">
+                          <a:schemeClr val="accent1">
+                            <a:shade val="50000"/>
+                          </a:schemeClr>
+                        </a:lnRef>
+                        <a:fillRef idx="1">
+                          <a:schemeClr val="accent1"/>
+                        </a:fillRef>
+                        <a:effectRef idx="0">
+                          <a:schemeClr val="accent1"/>
+                        </a:effectRef>
+                        <a:fontRef idx="minor">
+                          <a:schemeClr val="lt1"/>
+                        </a:fontRef>
+                      </wps:style>
+                      <wps:txbx>
+                        <w:txbxContent>
+                          <w:p>
+                            <w:r>
+                              <w:t>- step to reproduce:</w:t>
+                            </w:r>
+                          </w:p>
+                          <w:p>
+                            <w:r>
+                              <w:tab/>
+                              <w:t>1. 2. 3. …</w:t>
+                            </w:r>
+                          </w:p>
+                          <w:p>
+                            <w:r>
+                              <w:t>- Actual results:</w:t>
+                            </w:r>
+                          </w:p>
+                          <w:p>
+                            <w:r>
+                              <w:t>- expected results:</w:t>
+                            </w:r>
+                          </w:p>
+                          <w:p>
+                            <w:r>
+                              <w:t>- severity: mức độ nghiêm trọng</w:t>
+                            </w:r>
+                          </w:p>
+                          <w:p>
+                            <w:r>
+                              <w:t>- priority level: độ ưu tiên</w:t>
+                            </w:r>
+                          </w:p>
+                        </w:txbxContent>
+                      </wps:txbx>
+                      <wps:bodyPr rot="0" spcFirstLastPara="0" vertOverflow="overflow" horzOverflow="overflow" vert="horz" wrap="square" lIns="91440" tIns="45720" rIns="91440" bIns="45720" numCol="1" spcCol="0" rtlCol="0" fromWordArt="0" anchor="t" anchorCtr="0" forceAA="0" compatLnSpc="1">
+                        <a:prstTxWarp prst="textNoShape">
+                          <a:avLst/>
+                        </a:prstTxWarp>
+                        <a:noAutofit/>
+                      </wps:bodyPr>
+                    </wps:wsp>
+                  </a:graphicData>
+                </a:graphic>
+              </wp:anchor>
+            </w:drawing>
+          </mc:Choice>
+          <mc:Fallback>
+            <w:pict>
+              <v:shapetype w14:anchorId="62BE1FB9" id="_x0000_t202" coordsize="21600,21600" o:spt="202" path="m,l,21600r21600,l21600,xe">
+                <v:stroke joinstyle="miter"/>
+                <v:path gradientshapeok="t" o:connecttype="rect"/>
+              </v:shapetype>
+              <v:shape id="Text Box 7" o:spid="_x0000_s1037" type="#_x0000_t202" style="position:absolute;margin-left:297pt;margin-top:18.65pt;width:193.5pt;height:142.5pt;z-index:251688960;visibility:visible;mso-wrap-style:square;mso-wrap-distance-left:9pt;mso-wrap-distance-top:0;mso-wrap-distance-right:9pt;mso-wrap-distance-bottom:0;mso-position-horizontal:absolute;mso-position-horizontal-relative:text;mso-position-vertical:absolute;mso-position-vertical-relative:text;v-text-anchor:top" o:gfxdata="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" fillcolor="#5b9bd5 [3204]" strokecolor="#1f4d78 [1604]" strokeweight="1pt">
+                <v:textbox>
+                  <w:txbxContent>
+                    <w:p>
+                      <w:r>
+                        <w:t>- step to reproduce:</w:t>
+                      </w:r>
+                    </w:p>
+                    <w:p>
+                      <w:r>
+                        <w:tab/>
+                        <w:t>1. 2. 3. …</w:t>
+                      </w:r>
+                    </w:p>
+                    <w:p>
+                      <w:r>
+                        <w:t>- Actual results:</w:t>
+                      </w:r>
+                    </w:p>
+                    <w:p>
+                      <w:r>
+                        <w:t>- expected results:</w:t>
+                      </w:r>
+                    </w:p>
+                    <w:p>
+                      <w:r>
+                        <w:t>- severity: mức độ nghiêm trọng</w:t>
+                      </w:r>
+                    </w:p>
+                    <w:p>
+                      <w:r>
+                        <w:t>- priority level: độ ưu tiên</w:t>
+                      </w:r>
+                    </w:p>
+                  </w:txbxContent>
+                </v:textbox>
+              </v:shape>
+            </w:pict>
+          </mc:Fallback>
+        </mc:AlternateContent>
+      </w:r>
+      <w:r>
+        <w:t>Các thông tin của 1 bug report:</w:t>
+      </w:r>
+    </w:p>
+    <w:p>
+      <w:r>
+        <w:t>- The title</w:t>
+      </w:r>
+    </w:p>
+    <w:p>
+      <w:r>
+        <w:t>- Precondition</w:t>
+      </w:r>
+    </w:p>
+    <w:p>
+      <w:r>
+        <w:t>- Procedure/ Step</w:t>
+      </w:r>
+    </w:p>
+    <w:p>
+      <w:r>
+        <w:t>- Expected result</w:t>
+      </w:r>
+    </w:p>
+    <w:p>
+      <w:r>
+        <w:t>- Actual result</w:t>
+      </w:r>
+    </w:p>
+    <w:p>
+      <w:r>
+        <w:t>- Attachment</w:t>
+      </w:r>
+    </w:p>
+    <w:p>
+      <w:pPr>
+        <w:pStyle w:val="Heading3"/>
+      </w:pPr>
+      <w:r>
+        <w:t>4.1 cách viết title</w:t>
+      </w:r>
+    </w:p>
+    <w:p>
+      <w:r>
+        <w:t>- title là bộ mặt của bug report. Một title tốt có thể chứa nội dung tổng quát của 1 bug</w:t>
+      </w:r>
+    </w:p>
+    <w:p>
+      <w:r>
+        <w:t xml:space="preserve">- cần tránh tiêu đề chung chung. </w:t>
+      </w:r>
+    </w:p>
+    <w:p>
+      <w:r>
+        <w:t>Vd: chức năng A hoạt động không tốt/ không hoạt động, có vấn đề với chức năng B, chức năng C bị lỗi</w:t>
+      </w:r>
+    </w:p>
+    <w:p>
+      <w:r>
+        <w:t xml:space="preserve">- hãy mô tả chức năng A not working như thế nào: </w:t>
+      </w:r>
+    </w:p>
+    <w:p>
+      <w:r>
+        <w:t>+ thay vì viết : function create account does not working</w:t>
+      </w:r>
+    </w:p>
+    <w:p>
+      <w:r>
+        <w:t xml:space="preserve">=&gt; hãy viết: display error message on clicking the save button </w:t>
+      </w:r>
+      <w:r>
+        <w:t>while creating a new user, hence unable to create a new user in the application.</w:t>
+      </w:r>
+    </w:p>
+    <w:p>
+      <w:r>
+        <w:t>+ thay vì viết: có vấn đề với GUI</w:t>
+      </w:r>
+    </w:p>
+    <w:p>
+      <w:r>
+        <w:t>=&gt; hãy viết: GUI bị sai font chữ</w:t>
+      </w:r>
+    </w:p>
+    <w:p>
+      <w:pPr>
+        <w:pStyle w:val="Heading3"/>
+      </w:pPr>
+      <w:r>
+        <w:t>4.2 cách viết procedure/ steps</w:t>
+      </w:r>
+    </w:p>
+    <w:p>
+      <w:r>
+        <w:t>- procedure / step là phần thân của bug report</w:t>
+      </w:r>
+    </w:p>
+    <w:p>
+      <w:r>
+        <w:t>- mục đích: giúp người đọc tái hiện ( procedure) được bug</w:t>
+      </w:r>
+    </w:p>
+    <w:p>
+      <w:r>
+        <w:t>- chú ý: nên đánh số cho từng step để dev có thể  dễ dàng có thể tái hiện lại</w:t>
+      </w:r>
+    </w:p>
+    <w:p>
+      <w:r>
+        <w:t>Vd:</w:t>
+      </w:r>
+    </w:p>
+    <w:p>
+      <w:r>
+        <w:tab/>
+        <w:t>1. login into the application</w:t>
+      </w:r>
+    </w:p>
+    <w:p>
+      <w:r>
+        <w:tab/>
+        <w:t>2. navigate to users menu &gt; new user</w:t>
+      </w:r>
+    </w:p>
+    <w:p>
+      <w:r>
+        <w:tab/>
+        <w:t>3. filled all user information fields</w:t>
+      </w:r>
+    </w:p>
+    <w:p>
+      <w:r>
+        <w:tab/>
+        <w:t>- username =</w:t>
+      </w:r>
+    </w:p>
+    <w:p>
+      <w:r>
+        <w:lastRenderedPageBreak/>
+        <w:tab/>
+        <w:t>4. clicked on the “save” button</w:t>
+      </w:r>
+    </w:p>
+    <w:p>
+      <w:pPr>
+        <w:pStyle w:val="Heading3"/>
+      </w:pPr>
+      <w:r>
+        <w:t>4.3 Cách viết expected</w:t>
+      </w:r>
+    </w:p>
+    <w:p>
+      <w:r>
+        <w:t>- expected result: là kết quả mong đợi trước khi thực hiện các steps của phần procedure</w:t>
+      </w:r>
+    </w:p>
+    <w:p>
+      <w:r>
+        <w:t>- chú ý: expected result nên đánh số thứ tự tương ứng theo các bước thực hiện</w:t>
+      </w:r>
+    </w:p>
+    <w:p>
+      <w:r>
+        <w:t>Vd:</w:t>
+      </w:r>
+    </w:p>
+    <w:p>
+      <w:r>
+        <w:t>4. a success message “ new user has been created successfully” should be shown</w:t>
+      </w:r>
+    </w:p>
+    <w:p>
+      <w:pPr>
+        <w:pStyle w:val="Heading3"/>
+      </w:pPr>
+      <w:r>
+        <w:t>4.4 cách viết actual result</w:t>
+      </w:r>
+    </w:p>
+    <w:p>
+      <w:r>
+        <w:t>- actual result: là kết quả thực hiện các steps của phần procedure</w:t>
+      </w:r>
+    </w:p>
+    <w:p>
+      <w:r>
+        <w:t>- chú ý: Actual nên đánh số thứ tự tương đương theo các bước thực hiện</w:t>
+      </w:r>
+    </w:p>
+    <w:p>
+      <w:r>
+        <w:t>Ví dụ</w:t>
+      </w:r>
+    </w:p>
+    <w:p>
+      <w:r>
+        <w:t>4. display error message: “ error creating account”</w:t>
+      </w:r>
+    </w:p>
+    <w:p>
+      <w:pPr>
+        <w:pStyle w:val="Heading3"/>
+      </w:pPr>
+      <w:r>
+        <w:t>4.5 attachment</w:t>
+      </w:r>
+    </w:p>
+    <w:p>
+      <w:r>
+        <w:t>- nên chụp màn hình lỗi khi thực hiện test để làm evidence (bằng trứng)</w:t>
+      </w:r>
       <w:bookmarkStart w:id="0" w:name="_GoBack"/>
       <w:bookmarkEnd w:id="0"/>
       <w:r>
-        <w:tab/>
-      </w:r>
-    </w:p>
-    <w:p/>
+        <w:t xml:space="preserve"> cho dev</w:t>
+      </w:r>
+    </w:p>
     <w:p/>
     <w:p/>
     <w:p/>

</xml_diff>